<commit_message>
Rest API Doc using Swagger
Rest API Doc using Swagger
</commit_message>
<xml_diff>
--- a/docs/SpringBoot.docx
+++ b/docs/SpringBoot.docx
@@ -2872,13 +2872,7 @@
         <w:rPr>
           <w:highlight w:val="yellow"/>
         </w:rPr>
-        <w:t>idempotent</w:t>
-      </w:r>
-      <w:r>
-        <w:rPr>
-          <w:highlight w:val="yellow"/>
-        </w:rPr>
-        <w:t xml:space="preserve"> method</w:t>
+        <w:t>idempotent method</w:t>
       </w:r>
       <w:r>
         <w:t>.</w:t>
@@ -2968,10 +2962,7 @@
         <w:t xml:space="preserve"> to create a </w:t>
       </w:r>
       <w:r>
-        <w:t>PUT method</w:t>
-      </w:r>
-      <w:r>
-        <w:t xml:space="preserve">. If you call the same endpoint multiple time you will get a </w:t>
+        <w:t xml:space="preserve">PUT method. If you call the same endpoint multiple time you will get a </w:t>
       </w:r>
       <w:r>
         <w:rPr>
@@ -3034,10 +3025,7 @@
       </w:r>
       <w:proofErr w:type="spellEnd"/>
       <w:r>
-        <w:t xml:space="preserve"> DELETE method</w:t>
-      </w:r>
-      <w:r>
-        <w:t xml:space="preserve">. If you call the same endpoint multiple time you will get a </w:t>
+        <w:t xml:space="preserve"> DELETE method. If you call the same endpoint multiple time you will get a </w:t>
       </w:r>
       <w:r>
         <w:rPr>
@@ -3066,7 +3054,7 @@
         <w:pStyle w:val="NoSpacing"/>
         <w:ind w:left="1440"/>
       </w:pPr>
-      <w:hyperlink r:id="rId14" w:history="1">
+      <w:hyperlink r:id="rId14" w:anchor=":~:text=An%20HTTP%20method%20is%20idempotent,the%20time%20it%20was%20received" w:history="1">
         <w:r>
           <w:rPr>
             <w:rStyle w:val="Hyperlink"/>
@@ -3077,6 +3065,558 @@
       <w:r>
         <w:t>.</w:t>
       </w:r>
+      <w:r>
+        <w:t xml:space="preserve"> </w:t>
+      </w:r>
+    </w:p>
+    <w:p>
+      <w:pPr>
+        <w:pStyle w:val="NoSpacing"/>
+        <w:ind w:left="1440"/>
+      </w:pPr>
+    </w:p>
+    <w:p>
+      <w:pPr>
+        <w:pStyle w:val="NoSpacing"/>
+      </w:pPr>
+    </w:p>
+    <w:p>
+      <w:pPr>
+        <w:pStyle w:val="NoSpacing"/>
+        <w:rPr>
+          <w:b/>
+          <w:bCs/>
+          <w:u w:val="single"/>
+        </w:rPr>
+      </w:pPr>
+      <w:r>
+        <w:rPr>
+          <w:b/>
+          <w:bCs/>
+          <w:u w:val="single"/>
+        </w:rPr>
+        <w:t>Swagger API Documentation</w:t>
+      </w:r>
+    </w:p>
+    <w:p>
+      <w:pPr>
+        <w:pStyle w:val="NoSpacing"/>
+        <w:numPr>
+          <w:ilvl w:val="0"/>
+          <w:numId w:val="9"/>
+        </w:numPr>
+        <w:rPr>
+          <w:b/>
+          <w:bCs/>
+          <w:u w:val="single"/>
+        </w:rPr>
+      </w:pPr>
+      <w:r>
+        <w:t>Swagger is a tool to get the REST API documentation.</w:t>
+      </w:r>
+    </w:p>
+    <w:p>
+      <w:pPr>
+        <w:pStyle w:val="NoSpacing"/>
+        <w:numPr>
+          <w:ilvl w:val="0"/>
+          <w:numId w:val="9"/>
+        </w:numPr>
+        <w:rPr>
+          <w:b/>
+          <w:bCs/>
+          <w:u w:val="single"/>
+        </w:rPr>
+      </w:pPr>
+      <w:r>
+        <w:t>Along with API documentation it is also used for executing a REST API.</w:t>
+      </w:r>
+      <w:r>
+        <w:rPr>
+          <w:b/>
+          <w:bCs/>
+          <w:u w:val="single"/>
+        </w:rPr>
+        <w:t xml:space="preserve">  </w:t>
+      </w:r>
+    </w:p>
+    <w:p>
+      <w:pPr>
+        <w:pStyle w:val="NoSpacing"/>
+        <w:numPr>
+          <w:ilvl w:val="0"/>
+          <w:numId w:val="9"/>
+        </w:numPr>
+      </w:pPr>
+      <w:r>
+        <w:t xml:space="preserve">Swagger is also known as </w:t>
+      </w:r>
+      <w:proofErr w:type="spellStart"/>
+      <w:r>
+        <w:t>OpenAPI</w:t>
+      </w:r>
+      <w:proofErr w:type="spellEnd"/>
+      <w:r>
+        <w:t xml:space="preserve"> in its latest version</w:t>
+      </w:r>
+      <w:r>
+        <w:t>.</w:t>
+      </w:r>
+    </w:p>
+    <w:p>
+      <w:pPr>
+        <w:pStyle w:val="NoSpacing"/>
+        <w:numPr>
+          <w:ilvl w:val="0"/>
+          <w:numId w:val="9"/>
+        </w:numPr>
+      </w:pPr>
+      <w:r>
+        <w:t xml:space="preserve">Reference </w:t>
+      </w:r>
+      <w:proofErr w:type="gramStart"/>
+      <w:r>
+        <w:t>URL :</w:t>
+      </w:r>
+      <w:proofErr w:type="gramEnd"/>
+      <w:r>
+        <w:t xml:space="preserve"> </w:t>
+      </w:r>
+      <w:hyperlink r:id="rId15" w:history="1">
+        <w:r>
+          <w:rPr>
+            <w:rStyle w:val="Hyperlink"/>
+          </w:rPr>
+          <w:t>https://springdoc.org/#getting-started</w:t>
+        </w:r>
+      </w:hyperlink>
+      <w:r>
+        <w:t xml:space="preserve"> </w:t>
+      </w:r>
+    </w:p>
+    <w:p>
+      <w:pPr>
+        <w:pStyle w:val="NoSpacing"/>
+        <w:numPr>
+          <w:ilvl w:val="0"/>
+          <w:numId w:val="9"/>
+        </w:numPr>
+      </w:pPr>
+      <w:r>
+        <w:t>Implement swagger into application.</w:t>
+      </w:r>
+    </w:p>
+    <w:p>
+      <w:pPr>
+        <w:pStyle w:val="NoSpacing"/>
+        <w:numPr>
+          <w:ilvl w:val="1"/>
+          <w:numId w:val="9"/>
+        </w:numPr>
+      </w:pPr>
+      <w:r>
+        <w:t>Add a Swagger Dependency</w:t>
+      </w:r>
+    </w:p>
+    <w:p>
+      <w:pPr>
+        <w:pStyle w:val="ListParagraph"/>
+        <w:spacing w:after="0" w:line="240" w:lineRule="auto"/>
+        <w:ind w:left="1080" w:firstLine="360"/>
+        <w:rPr>
+          <w:rFonts w:ascii="Consolas" w:eastAsia="Times New Roman" w:hAnsi="Consolas" w:cs="Times New Roman"/>
+          <w:b/>
+          <w:bCs/>
+          <w:color w:val="7F7F7F" w:themeColor="text1" w:themeTint="80"/>
+          <w:spacing w:val="-1"/>
+          <w:sz w:val="21"/>
+          <w:szCs w:val="21"/>
+          <w:shd w:val="clear" w:color="auto" w:fill="F6F8FA"/>
+        </w:rPr>
+      </w:pPr>
+      <w:r>
+        <w:rPr>
+          <w:rFonts w:ascii="Consolas" w:eastAsia="Times New Roman" w:hAnsi="Consolas" w:cs="Times New Roman"/>
+          <w:b/>
+          <w:bCs/>
+          <w:color w:val="7F7F7F" w:themeColor="text1" w:themeTint="80"/>
+          <w:spacing w:val="-1"/>
+          <w:sz w:val="21"/>
+          <w:szCs w:val="21"/>
+        </w:rPr>
+        <w:t>&lt;dependency&gt;</w:t>
+      </w:r>
+    </w:p>
+    <w:p>
+      <w:pPr>
+        <w:pStyle w:val="ListParagraph"/>
+        <w:spacing w:after="0" w:line="240" w:lineRule="auto"/>
+        <w:ind w:left="1080"/>
+        <w:rPr>
+          <w:rFonts w:ascii="Consolas" w:eastAsia="Times New Roman" w:hAnsi="Consolas" w:cs="Times New Roman"/>
+          <w:b/>
+          <w:bCs/>
+          <w:color w:val="7F7F7F" w:themeColor="text1" w:themeTint="80"/>
+          <w:spacing w:val="-1"/>
+          <w:sz w:val="21"/>
+          <w:szCs w:val="21"/>
+          <w:shd w:val="clear" w:color="auto" w:fill="F6F8FA"/>
+        </w:rPr>
+      </w:pPr>
+      <w:r>
+        <w:rPr>
+          <w:rFonts w:ascii="Consolas" w:eastAsia="Times New Roman" w:hAnsi="Consolas" w:cs="Times New Roman"/>
+          <w:b/>
+          <w:bCs/>
+          <w:color w:val="7F7F7F" w:themeColor="text1" w:themeTint="80"/>
+          <w:spacing w:val="-1"/>
+          <w:sz w:val="21"/>
+          <w:szCs w:val="21"/>
+          <w:shd w:val="clear" w:color="auto" w:fill="F6F8FA"/>
+        </w:rPr>
+        <w:t xml:space="preserve">      </w:t>
+      </w:r>
+      <w:r>
+        <w:rPr>
+          <w:rFonts w:ascii="Consolas" w:eastAsia="Times New Roman" w:hAnsi="Consolas" w:cs="Times New Roman"/>
+          <w:b/>
+          <w:bCs/>
+          <w:color w:val="7F7F7F" w:themeColor="text1" w:themeTint="80"/>
+          <w:spacing w:val="-1"/>
+          <w:sz w:val="21"/>
+          <w:szCs w:val="21"/>
+        </w:rPr>
+        <w:t>&lt;</w:t>
+      </w:r>
+      <w:proofErr w:type="spellStart"/>
+      <w:r>
+        <w:rPr>
+          <w:rFonts w:ascii="Consolas" w:eastAsia="Times New Roman" w:hAnsi="Consolas" w:cs="Times New Roman"/>
+          <w:b/>
+          <w:bCs/>
+          <w:color w:val="7F7F7F" w:themeColor="text1" w:themeTint="80"/>
+          <w:spacing w:val="-1"/>
+          <w:sz w:val="21"/>
+          <w:szCs w:val="21"/>
+        </w:rPr>
+        <w:t>groupId</w:t>
+      </w:r>
+      <w:proofErr w:type="spellEnd"/>
+      <w:r>
+        <w:rPr>
+          <w:rFonts w:ascii="Consolas" w:eastAsia="Times New Roman" w:hAnsi="Consolas" w:cs="Times New Roman"/>
+          <w:b/>
+          <w:bCs/>
+          <w:color w:val="7F7F7F" w:themeColor="text1" w:themeTint="80"/>
+          <w:spacing w:val="-1"/>
+          <w:sz w:val="21"/>
+          <w:szCs w:val="21"/>
+        </w:rPr>
+        <w:t>&gt;</w:t>
+      </w:r>
+      <w:proofErr w:type="spellStart"/>
+      <w:r>
+        <w:rPr>
+          <w:rFonts w:ascii="Consolas" w:eastAsia="Times New Roman" w:hAnsi="Consolas" w:cs="Times New Roman"/>
+          <w:b/>
+          <w:bCs/>
+          <w:color w:val="7F7F7F" w:themeColor="text1" w:themeTint="80"/>
+          <w:spacing w:val="-1"/>
+          <w:sz w:val="21"/>
+          <w:szCs w:val="21"/>
+          <w:shd w:val="clear" w:color="auto" w:fill="F6F8FA"/>
+        </w:rPr>
+        <w:t>org.springdoc</w:t>
+      </w:r>
+      <w:proofErr w:type="spellEnd"/>
+      <w:r>
+        <w:rPr>
+          <w:rFonts w:ascii="Consolas" w:eastAsia="Times New Roman" w:hAnsi="Consolas" w:cs="Times New Roman"/>
+          <w:b/>
+          <w:bCs/>
+          <w:color w:val="7F7F7F" w:themeColor="text1" w:themeTint="80"/>
+          <w:spacing w:val="-1"/>
+          <w:sz w:val="21"/>
+          <w:szCs w:val="21"/>
+        </w:rPr>
+        <w:t>&lt;/</w:t>
+      </w:r>
+      <w:proofErr w:type="spellStart"/>
+      <w:r>
+        <w:rPr>
+          <w:rFonts w:ascii="Consolas" w:eastAsia="Times New Roman" w:hAnsi="Consolas" w:cs="Times New Roman"/>
+          <w:b/>
+          <w:bCs/>
+          <w:color w:val="7F7F7F" w:themeColor="text1" w:themeTint="80"/>
+          <w:spacing w:val="-1"/>
+          <w:sz w:val="21"/>
+          <w:szCs w:val="21"/>
+        </w:rPr>
+        <w:t>groupId</w:t>
+      </w:r>
+      <w:proofErr w:type="spellEnd"/>
+      <w:r>
+        <w:rPr>
+          <w:rFonts w:ascii="Consolas" w:eastAsia="Times New Roman" w:hAnsi="Consolas" w:cs="Times New Roman"/>
+          <w:b/>
+          <w:bCs/>
+          <w:color w:val="7F7F7F" w:themeColor="text1" w:themeTint="80"/>
+          <w:spacing w:val="-1"/>
+          <w:sz w:val="21"/>
+          <w:szCs w:val="21"/>
+        </w:rPr>
+        <w:t>&gt;</w:t>
+      </w:r>
+    </w:p>
+    <w:p>
+      <w:pPr>
+        <w:pStyle w:val="ListParagraph"/>
+        <w:spacing w:after="0" w:line="240" w:lineRule="auto"/>
+        <w:ind w:left="1080"/>
+        <w:rPr>
+          <w:rFonts w:ascii="Consolas" w:eastAsia="Times New Roman" w:hAnsi="Consolas" w:cs="Times New Roman"/>
+          <w:b/>
+          <w:bCs/>
+          <w:color w:val="7F7F7F" w:themeColor="text1" w:themeTint="80"/>
+          <w:spacing w:val="-1"/>
+          <w:sz w:val="21"/>
+          <w:szCs w:val="21"/>
+          <w:shd w:val="clear" w:color="auto" w:fill="F6F8FA"/>
+        </w:rPr>
+      </w:pPr>
+      <w:r>
+        <w:rPr>
+          <w:rFonts w:ascii="Consolas" w:eastAsia="Times New Roman" w:hAnsi="Consolas" w:cs="Times New Roman"/>
+          <w:b/>
+          <w:bCs/>
+          <w:color w:val="7F7F7F" w:themeColor="text1" w:themeTint="80"/>
+          <w:spacing w:val="-1"/>
+          <w:sz w:val="21"/>
+          <w:szCs w:val="21"/>
+          <w:shd w:val="clear" w:color="auto" w:fill="F6F8FA"/>
+        </w:rPr>
+        <w:t xml:space="preserve">      </w:t>
+      </w:r>
+      <w:r>
+        <w:rPr>
+          <w:rFonts w:ascii="Consolas" w:eastAsia="Times New Roman" w:hAnsi="Consolas" w:cs="Times New Roman"/>
+          <w:b/>
+          <w:bCs/>
+          <w:color w:val="7F7F7F" w:themeColor="text1" w:themeTint="80"/>
+          <w:spacing w:val="-1"/>
+          <w:sz w:val="21"/>
+          <w:szCs w:val="21"/>
+        </w:rPr>
+        <w:t>&lt;</w:t>
+      </w:r>
+      <w:proofErr w:type="spellStart"/>
+      <w:r>
+        <w:rPr>
+          <w:rFonts w:ascii="Consolas" w:eastAsia="Times New Roman" w:hAnsi="Consolas" w:cs="Times New Roman"/>
+          <w:b/>
+          <w:bCs/>
+          <w:color w:val="7F7F7F" w:themeColor="text1" w:themeTint="80"/>
+          <w:spacing w:val="-1"/>
+          <w:sz w:val="21"/>
+          <w:szCs w:val="21"/>
+        </w:rPr>
+        <w:t>artifactId</w:t>
+      </w:r>
+      <w:proofErr w:type="spellEnd"/>
+      <w:r>
+        <w:rPr>
+          <w:rFonts w:ascii="Consolas" w:eastAsia="Times New Roman" w:hAnsi="Consolas" w:cs="Times New Roman"/>
+          <w:b/>
+          <w:bCs/>
+          <w:color w:val="7F7F7F" w:themeColor="text1" w:themeTint="80"/>
+          <w:spacing w:val="-1"/>
+          <w:sz w:val="21"/>
+          <w:szCs w:val="21"/>
+        </w:rPr>
+        <w:t>&gt;</w:t>
+      </w:r>
+      <w:proofErr w:type="spellStart"/>
+      <w:r>
+        <w:rPr>
+          <w:rFonts w:ascii="Consolas" w:eastAsia="Times New Roman" w:hAnsi="Consolas" w:cs="Times New Roman"/>
+          <w:b/>
+          <w:bCs/>
+          <w:color w:val="7F7F7F" w:themeColor="text1" w:themeTint="80"/>
+          <w:spacing w:val="-1"/>
+          <w:sz w:val="21"/>
+          <w:szCs w:val="21"/>
+          <w:shd w:val="clear" w:color="auto" w:fill="F6F8FA"/>
+        </w:rPr>
+        <w:t>springdoc-openapi-ui</w:t>
+      </w:r>
+      <w:proofErr w:type="spellEnd"/>
+      <w:r>
+        <w:rPr>
+          <w:rFonts w:ascii="Consolas" w:eastAsia="Times New Roman" w:hAnsi="Consolas" w:cs="Times New Roman"/>
+          <w:b/>
+          <w:bCs/>
+          <w:color w:val="7F7F7F" w:themeColor="text1" w:themeTint="80"/>
+          <w:spacing w:val="-1"/>
+          <w:sz w:val="21"/>
+          <w:szCs w:val="21"/>
+        </w:rPr>
+        <w:t>&lt;/</w:t>
+      </w:r>
+      <w:proofErr w:type="spellStart"/>
+      <w:r>
+        <w:rPr>
+          <w:rFonts w:ascii="Consolas" w:eastAsia="Times New Roman" w:hAnsi="Consolas" w:cs="Times New Roman"/>
+          <w:b/>
+          <w:bCs/>
+          <w:color w:val="7F7F7F" w:themeColor="text1" w:themeTint="80"/>
+          <w:spacing w:val="-1"/>
+          <w:sz w:val="21"/>
+          <w:szCs w:val="21"/>
+        </w:rPr>
+        <w:t>artifactId</w:t>
+      </w:r>
+      <w:proofErr w:type="spellEnd"/>
+      <w:r>
+        <w:rPr>
+          <w:rFonts w:ascii="Consolas" w:eastAsia="Times New Roman" w:hAnsi="Consolas" w:cs="Times New Roman"/>
+          <w:b/>
+          <w:bCs/>
+          <w:color w:val="7F7F7F" w:themeColor="text1" w:themeTint="80"/>
+          <w:spacing w:val="-1"/>
+          <w:sz w:val="21"/>
+          <w:szCs w:val="21"/>
+        </w:rPr>
+        <w:t>&gt;</w:t>
+      </w:r>
+    </w:p>
+    <w:p>
+      <w:pPr>
+        <w:pStyle w:val="ListParagraph"/>
+        <w:spacing w:after="0" w:line="240" w:lineRule="auto"/>
+        <w:ind w:left="1080"/>
+        <w:rPr>
+          <w:rFonts w:ascii="Consolas" w:eastAsia="Times New Roman" w:hAnsi="Consolas" w:cs="Times New Roman"/>
+          <w:b/>
+          <w:bCs/>
+          <w:color w:val="7F7F7F" w:themeColor="text1" w:themeTint="80"/>
+          <w:spacing w:val="-1"/>
+          <w:sz w:val="21"/>
+          <w:szCs w:val="21"/>
+          <w:shd w:val="clear" w:color="auto" w:fill="F6F8FA"/>
+        </w:rPr>
+      </w:pPr>
+      <w:r>
+        <w:rPr>
+          <w:rFonts w:ascii="Consolas" w:eastAsia="Times New Roman" w:hAnsi="Consolas" w:cs="Times New Roman"/>
+          <w:b/>
+          <w:bCs/>
+          <w:color w:val="7F7F7F" w:themeColor="text1" w:themeTint="80"/>
+          <w:spacing w:val="-1"/>
+          <w:sz w:val="21"/>
+          <w:szCs w:val="21"/>
+          <w:shd w:val="clear" w:color="auto" w:fill="F6F8FA"/>
+        </w:rPr>
+        <w:t xml:space="preserve">      </w:t>
+      </w:r>
+      <w:r>
+        <w:rPr>
+          <w:rFonts w:ascii="Consolas" w:eastAsia="Times New Roman" w:hAnsi="Consolas" w:cs="Times New Roman"/>
+          <w:b/>
+          <w:bCs/>
+          <w:color w:val="7F7F7F" w:themeColor="text1" w:themeTint="80"/>
+          <w:spacing w:val="-1"/>
+          <w:sz w:val="21"/>
+          <w:szCs w:val="21"/>
+        </w:rPr>
+        <w:t>&lt;version&gt;</w:t>
+      </w:r>
+      <w:r>
+        <w:rPr>
+          <w:rFonts w:ascii="Consolas" w:eastAsia="Times New Roman" w:hAnsi="Consolas" w:cs="Times New Roman"/>
+          <w:b/>
+          <w:bCs/>
+          <w:color w:val="7F7F7F" w:themeColor="text1" w:themeTint="80"/>
+          <w:spacing w:val="-1"/>
+          <w:sz w:val="21"/>
+          <w:szCs w:val="21"/>
+          <w:shd w:val="clear" w:color="auto" w:fill="F6F8FA"/>
+        </w:rPr>
+        <w:t>1.6.12</w:t>
+      </w:r>
+      <w:r>
+        <w:rPr>
+          <w:rFonts w:ascii="Consolas" w:eastAsia="Times New Roman" w:hAnsi="Consolas" w:cs="Times New Roman"/>
+          <w:b/>
+          <w:bCs/>
+          <w:color w:val="7F7F7F" w:themeColor="text1" w:themeTint="80"/>
+          <w:spacing w:val="-1"/>
+          <w:sz w:val="21"/>
+          <w:szCs w:val="21"/>
+        </w:rPr>
+        <w:t>&lt;/version&gt;</w:t>
+      </w:r>
+    </w:p>
+    <w:p>
+      <w:pPr>
+        <w:pStyle w:val="NoSpacing"/>
+        <w:ind w:left="1080"/>
+        <w:rPr>
+          <w:b/>
+          <w:bCs/>
+          <w:color w:val="7F7F7F" w:themeColor="text1" w:themeTint="80"/>
+        </w:rPr>
+      </w:pPr>
+      <w:r>
+        <w:rPr>
+          <w:rFonts w:ascii="Consolas" w:eastAsia="Times New Roman" w:hAnsi="Consolas" w:cs="Times New Roman"/>
+          <w:b/>
+          <w:bCs/>
+          <w:color w:val="7F7F7F" w:themeColor="text1" w:themeTint="80"/>
+          <w:spacing w:val="-1"/>
+          <w:sz w:val="21"/>
+          <w:szCs w:val="21"/>
+          <w:shd w:val="clear" w:color="auto" w:fill="F6F8FA"/>
+        </w:rPr>
+        <w:t xml:space="preserve">   </w:t>
+      </w:r>
+      <w:r>
+        <w:rPr>
+          <w:rFonts w:ascii="Consolas" w:eastAsia="Times New Roman" w:hAnsi="Consolas" w:cs="Times New Roman"/>
+          <w:b/>
+          <w:bCs/>
+          <w:color w:val="7F7F7F" w:themeColor="text1" w:themeTint="80"/>
+          <w:spacing w:val="-1"/>
+          <w:sz w:val="21"/>
+          <w:szCs w:val="21"/>
+        </w:rPr>
+        <w:t>&lt;/dependency&gt;</w:t>
+      </w:r>
+    </w:p>
+    <w:p>
+      <w:pPr>
+        <w:pStyle w:val="NoSpacing"/>
+        <w:numPr>
+          <w:ilvl w:val="1"/>
+          <w:numId w:val="9"/>
+        </w:numPr>
+      </w:pPr>
+      <w:r>
+        <w:t>Use Swagger URL to get the API documentation.</w:t>
+      </w:r>
+    </w:p>
+    <w:p>
+      <w:pPr>
+        <w:pStyle w:val="NoSpacing"/>
+        <w:ind w:left="1440"/>
+      </w:pPr>
+      <w:hyperlink r:id="rId16" w:history="1">
+        <w:r>
+          <w:rPr>
+            <w:rStyle w:val="Hyperlink"/>
+          </w:rPr>
+          <w:t>http://localhost:8080/swagger-ui.html</w:t>
+        </w:r>
+      </w:hyperlink>
       <w:r>
         <w:t xml:space="preserve"> </w:t>
       </w:r>
@@ -3543,98 +4083,9 @@
     </w:lvl>
   </w:abstractNum>
   <w:abstractNum w:abstractNumId="5" w15:restartNumberingAfterBreak="0">
-    <w:nsid w:val="53B33D2D"/>
+    <w:nsid w:val="4E943C27"/>
     <w:multiLevelType w:val="hybridMultilevel"/>
-    <w:tmpl w:val="DA1E3E1A"/>
-    <w:lvl w:ilvl="0" w:tplc="0409000F">
-      <w:start w:val="1"/>
-      <w:numFmt w:val="decimal"/>
-      <w:lvlText w:val="%1."/>
-      <w:lvlJc w:val="left"/>
-      <w:pPr>
-        <w:ind w:left="720" w:hanging="360"/>
-      </w:pPr>
-      <w:rPr>
-        <w:rFonts w:hint="default"/>
-      </w:rPr>
-    </w:lvl>
-    <w:lvl w:ilvl="1" w:tplc="04090019">
-      <w:start w:val="1"/>
-      <w:numFmt w:val="lowerLetter"/>
-      <w:lvlText w:val="%2."/>
-      <w:lvlJc w:val="left"/>
-      <w:pPr>
-        <w:ind w:left="1440" w:hanging="360"/>
-      </w:pPr>
-    </w:lvl>
-    <w:lvl w:ilvl="2" w:tplc="0409001B" w:tentative="1">
-      <w:start w:val="1"/>
-      <w:numFmt w:val="lowerRoman"/>
-      <w:lvlText w:val="%3."/>
-      <w:lvlJc w:val="right"/>
-      <w:pPr>
-        <w:ind w:left="2160" w:hanging="180"/>
-      </w:pPr>
-    </w:lvl>
-    <w:lvl w:ilvl="3" w:tplc="0409000F" w:tentative="1">
-      <w:start w:val="1"/>
-      <w:numFmt w:val="decimal"/>
-      <w:lvlText w:val="%4."/>
-      <w:lvlJc w:val="left"/>
-      <w:pPr>
-        <w:ind w:left="2880" w:hanging="360"/>
-      </w:pPr>
-    </w:lvl>
-    <w:lvl w:ilvl="4" w:tplc="04090019" w:tentative="1">
-      <w:start w:val="1"/>
-      <w:numFmt w:val="lowerLetter"/>
-      <w:lvlText w:val="%5."/>
-      <w:lvlJc w:val="left"/>
-      <w:pPr>
-        <w:ind w:left="3600" w:hanging="360"/>
-      </w:pPr>
-    </w:lvl>
-    <w:lvl w:ilvl="5" w:tplc="0409001B" w:tentative="1">
-      <w:start w:val="1"/>
-      <w:numFmt w:val="lowerRoman"/>
-      <w:lvlText w:val="%6."/>
-      <w:lvlJc w:val="right"/>
-      <w:pPr>
-        <w:ind w:left="4320" w:hanging="180"/>
-      </w:pPr>
-    </w:lvl>
-    <w:lvl w:ilvl="6" w:tplc="0409000F" w:tentative="1">
-      <w:start w:val="1"/>
-      <w:numFmt w:val="decimal"/>
-      <w:lvlText w:val="%7."/>
-      <w:lvlJc w:val="left"/>
-      <w:pPr>
-        <w:ind w:left="5040" w:hanging="360"/>
-      </w:pPr>
-    </w:lvl>
-    <w:lvl w:ilvl="7" w:tplc="04090019" w:tentative="1">
-      <w:start w:val="1"/>
-      <w:numFmt w:val="lowerLetter"/>
-      <w:lvlText w:val="%8."/>
-      <w:lvlJc w:val="left"/>
-      <w:pPr>
-        <w:ind w:left="5760" w:hanging="360"/>
-      </w:pPr>
-    </w:lvl>
-    <w:lvl w:ilvl="8" w:tplc="0409001B" w:tentative="1">
-      <w:start w:val="1"/>
-      <w:numFmt w:val="lowerRoman"/>
-      <w:lvlText w:val="%9."/>
-      <w:lvlJc w:val="right"/>
-      <w:pPr>
-        <w:ind w:left="6480" w:hanging="180"/>
-      </w:pPr>
-    </w:lvl>
-  </w:abstractNum>
-  <w:abstractNum w:abstractNumId="6" w15:restartNumberingAfterBreak="0">
-    <w:nsid w:val="5BD7198C"/>
-    <w:multiLevelType w:val="hybridMultilevel"/>
-    <w:tmpl w:val="3CE68BFA"/>
+    <w:tmpl w:val="3B0EFF80"/>
     <w:lvl w:ilvl="0" w:tplc="0409000F">
       <w:start w:val="1"/>
       <w:numFmt w:val="decimal"/>
@@ -3658,7 +4109,7 @@
         <w:ind w:left="1440" w:hanging="360"/>
       </w:pPr>
     </w:lvl>
-    <w:lvl w:ilvl="2" w:tplc="0409001B" w:tentative="1">
+    <w:lvl w:ilvl="2" w:tplc="0409001B">
       <w:start w:val="1"/>
       <w:numFmt w:val="lowerRoman"/>
       <w:lvlText w:val="%3."/>
@@ -3722,7 +4173,187 @@
       </w:pPr>
     </w:lvl>
   </w:abstractNum>
+  <w:abstractNum w:abstractNumId="6" w15:restartNumberingAfterBreak="0">
+    <w:nsid w:val="53B33D2D"/>
+    <w:multiLevelType w:val="hybridMultilevel"/>
+    <w:tmpl w:val="DA1E3E1A"/>
+    <w:lvl w:ilvl="0" w:tplc="0409000F">
+      <w:start w:val="1"/>
+      <w:numFmt w:val="decimal"/>
+      <w:lvlText w:val="%1."/>
+      <w:lvlJc w:val="left"/>
+      <w:pPr>
+        <w:ind w:left="720" w:hanging="360"/>
+      </w:pPr>
+      <w:rPr>
+        <w:rFonts w:hint="default"/>
+      </w:rPr>
+    </w:lvl>
+    <w:lvl w:ilvl="1" w:tplc="04090019">
+      <w:start w:val="1"/>
+      <w:numFmt w:val="lowerLetter"/>
+      <w:lvlText w:val="%2."/>
+      <w:lvlJc w:val="left"/>
+      <w:pPr>
+        <w:ind w:left="1440" w:hanging="360"/>
+      </w:pPr>
+    </w:lvl>
+    <w:lvl w:ilvl="2" w:tplc="0409001B" w:tentative="1">
+      <w:start w:val="1"/>
+      <w:numFmt w:val="lowerRoman"/>
+      <w:lvlText w:val="%3."/>
+      <w:lvlJc w:val="right"/>
+      <w:pPr>
+        <w:ind w:left="2160" w:hanging="180"/>
+      </w:pPr>
+    </w:lvl>
+    <w:lvl w:ilvl="3" w:tplc="0409000F" w:tentative="1">
+      <w:start w:val="1"/>
+      <w:numFmt w:val="decimal"/>
+      <w:lvlText w:val="%4."/>
+      <w:lvlJc w:val="left"/>
+      <w:pPr>
+        <w:ind w:left="2880" w:hanging="360"/>
+      </w:pPr>
+    </w:lvl>
+    <w:lvl w:ilvl="4" w:tplc="04090019" w:tentative="1">
+      <w:start w:val="1"/>
+      <w:numFmt w:val="lowerLetter"/>
+      <w:lvlText w:val="%5."/>
+      <w:lvlJc w:val="left"/>
+      <w:pPr>
+        <w:ind w:left="3600" w:hanging="360"/>
+      </w:pPr>
+    </w:lvl>
+    <w:lvl w:ilvl="5" w:tplc="0409001B" w:tentative="1">
+      <w:start w:val="1"/>
+      <w:numFmt w:val="lowerRoman"/>
+      <w:lvlText w:val="%6."/>
+      <w:lvlJc w:val="right"/>
+      <w:pPr>
+        <w:ind w:left="4320" w:hanging="180"/>
+      </w:pPr>
+    </w:lvl>
+    <w:lvl w:ilvl="6" w:tplc="0409000F" w:tentative="1">
+      <w:start w:val="1"/>
+      <w:numFmt w:val="decimal"/>
+      <w:lvlText w:val="%7."/>
+      <w:lvlJc w:val="left"/>
+      <w:pPr>
+        <w:ind w:left="5040" w:hanging="360"/>
+      </w:pPr>
+    </w:lvl>
+    <w:lvl w:ilvl="7" w:tplc="04090019" w:tentative="1">
+      <w:start w:val="1"/>
+      <w:numFmt w:val="lowerLetter"/>
+      <w:lvlText w:val="%8."/>
+      <w:lvlJc w:val="left"/>
+      <w:pPr>
+        <w:ind w:left="5760" w:hanging="360"/>
+      </w:pPr>
+    </w:lvl>
+    <w:lvl w:ilvl="8" w:tplc="0409001B" w:tentative="1">
+      <w:start w:val="1"/>
+      <w:numFmt w:val="lowerRoman"/>
+      <w:lvlText w:val="%9."/>
+      <w:lvlJc w:val="right"/>
+      <w:pPr>
+        <w:ind w:left="6480" w:hanging="180"/>
+      </w:pPr>
+    </w:lvl>
+  </w:abstractNum>
   <w:abstractNum w:abstractNumId="7" w15:restartNumberingAfterBreak="0">
+    <w:nsid w:val="5BD7198C"/>
+    <w:multiLevelType w:val="hybridMultilevel"/>
+    <w:tmpl w:val="3CE68BFA"/>
+    <w:lvl w:ilvl="0" w:tplc="0409000F">
+      <w:start w:val="1"/>
+      <w:numFmt w:val="decimal"/>
+      <w:lvlText w:val="%1."/>
+      <w:lvlJc w:val="left"/>
+      <w:pPr>
+        <w:ind w:left="720" w:hanging="360"/>
+      </w:pPr>
+      <w:rPr>
+        <w:rFonts w:hint="default"/>
+        <w:b w:val="0"/>
+        <w:u w:val="none"/>
+      </w:rPr>
+    </w:lvl>
+    <w:lvl w:ilvl="1" w:tplc="04090019">
+      <w:start w:val="1"/>
+      <w:numFmt w:val="lowerLetter"/>
+      <w:lvlText w:val="%2."/>
+      <w:lvlJc w:val="left"/>
+      <w:pPr>
+        <w:ind w:left="1440" w:hanging="360"/>
+      </w:pPr>
+    </w:lvl>
+    <w:lvl w:ilvl="2" w:tplc="0409001B" w:tentative="1">
+      <w:start w:val="1"/>
+      <w:numFmt w:val="lowerRoman"/>
+      <w:lvlText w:val="%3."/>
+      <w:lvlJc w:val="right"/>
+      <w:pPr>
+        <w:ind w:left="2160" w:hanging="180"/>
+      </w:pPr>
+    </w:lvl>
+    <w:lvl w:ilvl="3" w:tplc="0409000F" w:tentative="1">
+      <w:start w:val="1"/>
+      <w:numFmt w:val="decimal"/>
+      <w:lvlText w:val="%4."/>
+      <w:lvlJc w:val="left"/>
+      <w:pPr>
+        <w:ind w:left="2880" w:hanging="360"/>
+      </w:pPr>
+    </w:lvl>
+    <w:lvl w:ilvl="4" w:tplc="04090019" w:tentative="1">
+      <w:start w:val="1"/>
+      <w:numFmt w:val="lowerLetter"/>
+      <w:lvlText w:val="%5."/>
+      <w:lvlJc w:val="left"/>
+      <w:pPr>
+        <w:ind w:left="3600" w:hanging="360"/>
+      </w:pPr>
+    </w:lvl>
+    <w:lvl w:ilvl="5" w:tplc="0409001B" w:tentative="1">
+      <w:start w:val="1"/>
+      <w:numFmt w:val="lowerRoman"/>
+      <w:lvlText w:val="%6."/>
+      <w:lvlJc w:val="right"/>
+      <w:pPr>
+        <w:ind w:left="4320" w:hanging="180"/>
+      </w:pPr>
+    </w:lvl>
+    <w:lvl w:ilvl="6" w:tplc="0409000F" w:tentative="1">
+      <w:start w:val="1"/>
+      <w:numFmt w:val="decimal"/>
+      <w:lvlText w:val="%7."/>
+      <w:lvlJc w:val="left"/>
+      <w:pPr>
+        <w:ind w:left="5040" w:hanging="360"/>
+      </w:pPr>
+    </w:lvl>
+    <w:lvl w:ilvl="7" w:tplc="04090019" w:tentative="1">
+      <w:start w:val="1"/>
+      <w:numFmt w:val="lowerLetter"/>
+      <w:lvlText w:val="%8."/>
+      <w:lvlJc w:val="left"/>
+      <w:pPr>
+        <w:ind w:left="5760" w:hanging="360"/>
+      </w:pPr>
+    </w:lvl>
+    <w:lvl w:ilvl="8" w:tplc="0409001B" w:tentative="1">
+      <w:start w:val="1"/>
+      <w:numFmt w:val="lowerRoman"/>
+      <w:lvlText w:val="%9."/>
+      <w:lvlJc w:val="right"/>
+      <w:pPr>
+        <w:ind w:left="6480" w:hanging="180"/>
+      </w:pPr>
+    </w:lvl>
+  </w:abstractNum>
+  <w:abstractNum w:abstractNumId="8" w15:restartNumberingAfterBreak="0">
     <w:nsid w:val="74AD51FD"/>
     <w:multiLevelType w:val="hybridMultilevel"/>
     <w:tmpl w:val="06A66B00"/>
@@ -3818,13 +4449,13 @@
     <w:abstractNumId w:val="3"/>
   </w:num>
   <w:num w:numId="3" w16cid:durableId="1325626017">
-    <w:abstractNumId w:val="5"/>
+    <w:abstractNumId w:val="6"/>
   </w:num>
   <w:num w:numId="4" w16cid:durableId="892427941">
-    <w:abstractNumId w:val="6"/>
+    <w:abstractNumId w:val="7"/>
   </w:num>
   <w:num w:numId="5" w16cid:durableId="856308048">
-    <w:abstractNumId w:val="7"/>
+    <w:abstractNumId w:val="8"/>
   </w:num>
   <w:num w:numId="6" w16cid:durableId="1742798884">
     <w:abstractNumId w:val="4"/>
@@ -3834,6 +4465,9 @@
   </w:num>
   <w:num w:numId="8" w16cid:durableId="18359528">
     <w:abstractNumId w:val="2"/>
+  </w:num>
+  <w:num w:numId="9" w16cid:durableId="1380326388">
+    <w:abstractNumId w:val="5"/>
   </w:num>
 </w:numbering>
 </file>
@@ -4312,6 +4946,16 @@
     <w:basedOn w:val="DefaultParagraphFont"/>
     <w:rsid w:val="005D7A2B"/>
   </w:style>
+  <w:style w:type="character" w:customStyle="1" w:styleId="hljs-tag">
+    <w:name w:val="hljs-tag"/>
+    <w:basedOn w:val="DefaultParagraphFont"/>
+    <w:rsid w:val="00FF1D89"/>
+  </w:style>
+  <w:style w:type="character" w:customStyle="1" w:styleId="hljs-name">
+    <w:name w:val="hljs-name"/>
+    <w:basedOn w:val="DefaultParagraphFont"/>
+    <w:rsid w:val="00FF1D89"/>
+  </w:style>
 </w:styles>
 </file>
 

</xml_diff>

<commit_message>
Query Execution in JPA by HQL and SQL
Query Execution in JPA by HQL and SQL
</commit_message>
<xml_diff>
--- a/docs/SpringBoot.docx
+++ b/docs/SpringBoot.docx
@@ -4516,10 +4516,13 @@
         <w:ind w:left="1440"/>
       </w:pPr>
       <w:r>
+        <w:rPr>
+          <w:noProof/>
+        </w:rPr>
         <w:drawing>
-          <wp:inline distT="0" distB="0" distL="0" distR="0" wp14:anchorId="5AEBB0A3" wp14:editId="360754D4">
-            <wp:extent cx="5943600" cy="1346835"/>
-            <wp:effectExtent l="0" t="0" r="0" b="5715"/>
+          <wp:inline distT="0" distB="0" distL="0" distR="0" wp14:anchorId="5AEBB0A3" wp14:editId="0AB389B9">
+            <wp:extent cx="5214796" cy="1181686"/>
+            <wp:effectExtent l="0" t="0" r="5080" b="0"/>
             <wp:docPr id="8" name="Picture 8"/>
             <wp:cNvGraphicFramePr>
               <a:graphicFrameLocks xmlns:a="http://schemas.openxmlformats.org/drawingml/2006/main" noChangeAspect="1"/>
@@ -4540,11 +4543,308 @@
                   <pic:spPr>
                     <a:xfrm>
                       <a:off x="0" y="0"/>
-                      <a:ext cx="5943600" cy="1346835"/>
+                      <a:ext cx="5232174" cy="1185624"/>
                     </a:xfrm>
                     <a:prstGeom prst="rect">
                       <a:avLst/>
                     </a:prstGeom>
+                  </pic:spPr>
+                </pic:pic>
+              </a:graphicData>
+            </a:graphic>
+          </wp:inline>
+        </w:drawing>
+      </w:r>
+    </w:p>
+    <w:p>
+      <w:r>
+        <w:br w:type="page"/>
+      </w:r>
+    </w:p>
+    <w:p>
+      <w:pPr>
+        <w:pStyle w:val="NoSpacing"/>
+        <w:rPr>
+          <w:b/>
+          <w:bCs/>
+          <w:u w:val="single"/>
+        </w:rPr>
+      </w:pPr>
+      <w:r>
+        <w:rPr>
+          <w:b/>
+          <w:bCs/>
+          <w:u w:val="single"/>
+        </w:rPr>
+        <w:lastRenderedPageBreak/>
+        <w:t>Query Execution in Spring JPA</w:t>
+      </w:r>
+    </w:p>
+    <w:p>
+      <w:pPr>
+        <w:pStyle w:val="NoSpacing"/>
+        <w:numPr>
+          <w:ilvl w:val="0"/>
+          <w:numId w:val="12"/>
+        </w:numPr>
+      </w:pPr>
+      <w:r>
+        <w:t xml:space="preserve">You can execute a query in spring JPA by adding query inside </w:t>
+      </w:r>
+      <w:r>
+        <w:rPr>
+          <w:highlight w:val="yellow"/>
+        </w:rPr>
+        <w:t>@Query annotation</w:t>
+      </w:r>
+      <w:r>
+        <w:t>.</w:t>
+      </w:r>
+    </w:p>
+    <w:p>
+      <w:pPr>
+        <w:pStyle w:val="NoSpacing"/>
+        <w:numPr>
+          <w:ilvl w:val="0"/>
+          <w:numId w:val="12"/>
+        </w:numPr>
+      </w:pPr>
+      <w:r>
+        <w:t xml:space="preserve">If you are executing a DML type of query then you have to use </w:t>
+      </w:r>
+      <w:r>
+        <w:rPr>
+          <w:highlight w:val="yellow"/>
+        </w:rPr>
+        <w:t>@Transactional and @Modifying annotation</w:t>
+      </w:r>
+      <w:r>
+        <w:t xml:space="preserve"> on the method. </w:t>
+      </w:r>
+    </w:p>
+    <w:p>
+      <w:pPr>
+        <w:pStyle w:val="NoSpacing"/>
+        <w:numPr>
+          <w:ilvl w:val="0"/>
+          <w:numId w:val="12"/>
+        </w:numPr>
+      </w:pPr>
+      <w:r>
+        <w:t xml:space="preserve">The Query can be in 2 </w:t>
+      </w:r>
+      <w:proofErr w:type="gramStart"/>
+      <w:r>
+        <w:t>form</w:t>
+      </w:r>
+      <w:proofErr w:type="gramEnd"/>
+      <w:r>
+        <w:t xml:space="preserve"> </w:t>
+      </w:r>
+    </w:p>
+    <w:p>
+      <w:pPr>
+        <w:pStyle w:val="NoSpacing"/>
+        <w:numPr>
+          <w:ilvl w:val="1"/>
+          <w:numId w:val="12"/>
+        </w:numPr>
+      </w:pPr>
+      <w:r>
+        <w:t>HQL</w:t>
+      </w:r>
+      <w:r>
+        <w:t>/JPQL</w:t>
+      </w:r>
+    </w:p>
+    <w:p>
+      <w:pPr>
+        <w:pStyle w:val="NoSpacing"/>
+        <w:numPr>
+          <w:ilvl w:val="2"/>
+          <w:numId w:val="12"/>
+        </w:numPr>
+      </w:pPr>
+      <w:r>
+        <w:t xml:space="preserve">HQL is a Hibernate Query Language and JPQL is a Java persistence Query Language </w:t>
+      </w:r>
+    </w:p>
+    <w:p>
+      <w:pPr>
+        <w:pStyle w:val="NoSpacing"/>
+        <w:numPr>
+          <w:ilvl w:val="2"/>
+          <w:numId w:val="12"/>
+        </w:numPr>
+      </w:pPr>
+      <w:r>
+        <w:t>In the HQL query you have to provide an Entity class and the Variables instead of table and column.</w:t>
+      </w:r>
+    </w:p>
+    <w:p>
+      <w:pPr>
+        <w:pStyle w:val="NoSpacing"/>
+        <w:numPr>
+          <w:ilvl w:val="2"/>
+          <w:numId w:val="12"/>
+        </w:numPr>
+      </w:pPr>
+      <w:r>
+        <w:t>HQL gets converted into SQL first by Hibernate and then the query will be executed.</w:t>
+      </w:r>
+    </w:p>
+    <w:p>
+      <w:pPr>
+        <w:pStyle w:val="NoSpacing"/>
+        <w:numPr>
+          <w:ilvl w:val="2"/>
+          <w:numId w:val="12"/>
+        </w:numPr>
+      </w:pPr>
+      <w:r>
+        <w:t>It is recommended because it is independent of the DB and tables.</w:t>
+      </w:r>
+    </w:p>
+    <w:p>
+      <w:pPr>
+        <w:pStyle w:val="NoSpacing"/>
+        <w:numPr>
+          <w:ilvl w:val="1"/>
+          <w:numId w:val="12"/>
+        </w:numPr>
+      </w:pPr>
+      <w:r>
+        <w:t>SQL</w:t>
+      </w:r>
+    </w:p>
+    <w:p>
+      <w:pPr>
+        <w:pStyle w:val="NoSpacing"/>
+        <w:numPr>
+          <w:ilvl w:val="2"/>
+          <w:numId w:val="12"/>
+        </w:numPr>
+      </w:pPr>
+      <w:r>
+        <w:t>SQL is a Structure Query Language</w:t>
+      </w:r>
+    </w:p>
+    <w:p>
+      <w:pPr>
+        <w:pStyle w:val="NoSpacing"/>
+        <w:numPr>
+          <w:ilvl w:val="2"/>
+          <w:numId w:val="12"/>
+        </w:numPr>
+      </w:pPr>
+      <w:r>
+        <w:t>In SQL you have to use a table name and column name.</w:t>
+      </w:r>
+    </w:p>
+    <w:p>
+      <w:pPr>
+        <w:pStyle w:val="NoSpacing"/>
+        <w:numPr>
+          <w:ilvl w:val="2"/>
+          <w:numId w:val="12"/>
+        </w:numPr>
+      </w:pPr>
+      <w:r>
+        <w:t>This query is DB and table dependent.</w:t>
+      </w:r>
+    </w:p>
+    <w:p>
+      <w:pPr>
+        <w:pStyle w:val="NoSpacing"/>
+        <w:numPr>
+          <w:ilvl w:val="2"/>
+          <w:numId w:val="12"/>
+        </w:numPr>
+      </w:pPr>
+      <w:r>
+        <w:t>SQL queries executes as it is by the Hibernate.</w:t>
+      </w:r>
+    </w:p>
+    <w:p>
+      <w:pPr>
+        <w:pStyle w:val="NoSpacing"/>
+        <w:numPr>
+          <w:ilvl w:val="2"/>
+          <w:numId w:val="12"/>
+        </w:numPr>
+      </w:pPr>
+      <w:proofErr w:type="spellStart"/>
+      <w:r>
+        <w:t>Sql</w:t>
+      </w:r>
+      <w:proofErr w:type="spellEnd"/>
+      <w:r>
+        <w:t xml:space="preserve"> query is also known as Native Query</w:t>
+      </w:r>
+    </w:p>
+    <w:p>
+      <w:pPr>
+        <w:pStyle w:val="NoSpacing"/>
+        <w:ind w:left="720"/>
+      </w:pPr>
+    </w:p>
+    <w:p>
+      <w:pPr>
+        <w:pStyle w:val="NoSpacing"/>
+        <w:ind w:left="720"/>
+      </w:pPr>
+    </w:p>
+    <w:p>
+      <w:pPr>
+        <w:pStyle w:val="NoSpacing"/>
+        <w:ind w:left="720"/>
+      </w:pPr>
+      <w:r>
+        <w:rPr>
+          <w:noProof/>
+        </w:rPr>
+        <w:drawing>
+          <wp:inline distT="0" distB="0" distL="0" distR="0" wp14:anchorId="5E0BF1D8" wp14:editId="45DBF2F6">
+            <wp:extent cx="5943600" cy="2186940"/>
+            <wp:effectExtent l="0" t="0" r="0" b="3810"/>
+            <wp:docPr id="9" name="Picture 9"/>
+            <wp:cNvGraphicFramePr>
+              <a:graphicFrameLocks xmlns:a="http://schemas.openxmlformats.org/drawingml/2006/main" noChangeAspect="1"/>
+            </wp:cNvGraphicFramePr>
+            <a:graphic xmlns:a="http://schemas.openxmlformats.org/drawingml/2006/main">
+              <a:graphicData uri="http://schemas.openxmlformats.org/drawingml/2006/picture">
+                <pic:pic xmlns:pic="http://schemas.openxmlformats.org/drawingml/2006/picture">
+                  <pic:nvPicPr>
+                    <pic:cNvPr id="0" name="Picture 1"/>
+                    <pic:cNvPicPr>
+                      <a:picLocks noChangeAspect="1" noChangeArrowheads="1"/>
+                    </pic:cNvPicPr>
+                  </pic:nvPicPr>
+                  <pic:blipFill>
+                    <a:blip r:embed="rId22" cstate="print">
+                      <a:extLst>
+                        <a:ext uri="{28A0092B-C50C-407E-A947-70E740481C1C}">
+                          <a14:useLocalDpi xmlns:a14="http://schemas.microsoft.com/office/drawing/2010/main" val="0"/>
+                        </a:ext>
+                      </a:extLst>
+                    </a:blip>
+                    <a:srcRect/>
+                    <a:stretch>
+                      <a:fillRect/>
+                    </a:stretch>
+                  </pic:blipFill>
+                  <pic:spPr bwMode="auto">
+                    <a:xfrm>
+                      <a:off x="0" y="0"/>
+                      <a:ext cx="5943600" cy="2186940"/>
+                    </a:xfrm>
+                    <a:prstGeom prst="rect">
+                      <a:avLst/>
+                    </a:prstGeom>
+                    <a:noFill/>
+                    <a:ln>
+                      <a:noFill/>
+                    </a:ln>
                   </pic:spPr>
                 </pic:pic>
               </a:graphicData>
@@ -5466,6 +5766,95 @@
     </w:lvl>
   </w:abstractNum>
   <w:abstractNum w:abstractNumId="10" w15:restartNumberingAfterBreak="0">
+    <w:nsid w:val="602F4236"/>
+    <w:multiLevelType w:val="hybridMultilevel"/>
+    <w:tmpl w:val="6ECE613A"/>
+    <w:lvl w:ilvl="0" w:tplc="0409000F">
+      <w:start w:val="1"/>
+      <w:numFmt w:val="decimal"/>
+      <w:lvlText w:val="%1."/>
+      <w:lvlJc w:val="left"/>
+      <w:pPr>
+        <w:ind w:left="720" w:hanging="360"/>
+      </w:pPr>
+      <w:rPr>
+        <w:rFonts w:hint="default"/>
+      </w:rPr>
+    </w:lvl>
+    <w:lvl w:ilvl="1" w:tplc="04090019">
+      <w:start w:val="1"/>
+      <w:numFmt w:val="lowerLetter"/>
+      <w:lvlText w:val="%2."/>
+      <w:lvlJc w:val="left"/>
+      <w:pPr>
+        <w:ind w:left="1440" w:hanging="360"/>
+      </w:pPr>
+    </w:lvl>
+    <w:lvl w:ilvl="2" w:tplc="0409001B">
+      <w:start w:val="1"/>
+      <w:numFmt w:val="lowerRoman"/>
+      <w:lvlText w:val="%3."/>
+      <w:lvlJc w:val="right"/>
+      <w:pPr>
+        <w:ind w:left="2160" w:hanging="180"/>
+      </w:pPr>
+    </w:lvl>
+    <w:lvl w:ilvl="3" w:tplc="0409000F" w:tentative="1">
+      <w:start w:val="1"/>
+      <w:numFmt w:val="decimal"/>
+      <w:lvlText w:val="%4."/>
+      <w:lvlJc w:val="left"/>
+      <w:pPr>
+        <w:ind w:left="2880" w:hanging="360"/>
+      </w:pPr>
+    </w:lvl>
+    <w:lvl w:ilvl="4" w:tplc="04090019" w:tentative="1">
+      <w:start w:val="1"/>
+      <w:numFmt w:val="lowerLetter"/>
+      <w:lvlText w:val="%5."/>
+      <w:lvlJc w:val="left"/>
+      <w:pPr>
+        <w:ind w:left="3600" w:hanging="360"/>
+      </w:pPr>
+    </w:lvl>
+    <w:lvl w:ilvl="5" w:tplc="0409001B" w:tentative="1">
+      <w:start w:val="1"/>
+      <w:numFmt w:val="lowerRoman"/>
+      <w:lvlText w:val="%6."/>
+      <w:lvlJc w:val="right"/>
+      <w:pPr>
+        <w:ind w:left="4320" w:hanging="180"/>
+      </w:pPr>
+    </w:lvl>
+    <w:lvl w:ilvl="6" w:tplc="0409000F" w:tentative="1">
+      <w:start w:val="1"/>
+      <w:numFmt w:val="decimal"/>
+      <w:lvlText w:val="%7."/>
+      <w:lvlJc w:val="left"/>
+      <w:pPr>
+        <w:ind w:left="5040" w:hanging="360"/>
+      </w:pPr>
+    </w:lvl>
+    <w:lvl w:ilvl="7" w:tplc="04090019" w:tentative="1">
+      <w:start w:val="1"/>
+      <w:numFmt w:val="lowerLetter"/>
+      <w:lvlText w:val="%8."/>
+      <w:lvlJc w:val="left"/>
+      <w:pPr>
+        <w:ind w:left="5760" w:hanging="360"/>
+      </w:pPr>
+    </w:lvl>
+    <w:lvl w:ilvl="8" w:tplc="0409001B" w:tentative="1">
+      <w:start w:val="1"/>
+      <w:numFmt w:val="lowerRoman"/>
+      <w:lvlText w:val="%9."/>
+      <w:lvlJc w:val="right"/>
+      <w:pPr>
+        <w:ind w:left="6480" w:hanging="180"/>
+      </w:pPr>
+    </w:lvl>
+  </w:abstractNum>
+  <w:abstractNum w:abstractNumId="11" w15:restartNumberingAfterBreak="0">
     <w:nsid w:val="74AD51FD"/>
     <w:multiLevelType w:val="hybridMultilevel"/>
     <w:tmpl w:val="06A66B00"/>
@@ -5567,7 +5956,7 @@
     <w:abstractNumId w:val="9"/>
   </w:num>
   <w:num w:numId="5" w16cid:durableId="856308048">
-    <w:abstractNumId w:val="10"/>
+    <w:abstractNumId w:val="11"/>
   </w:num>
   <w:num w:numId="6" w16cid:durableId="1742798884">
     <w:abstractNumId w:val="5"/>
@@ -5586,6 +5975,9 @@
   </w:num>
   <w:num w:numId="11" w16cid:durableId="1224098588">
     <w:abstractNumId w:val="1"/>
+  </w:num>
+  <w:num w:numId="12" w16cid:durableId="761878371">
+    <w:abstractNumId w:val="10"/>
   </w:num>
 </w:numbering>
 </file>

</xml_diff>